<commit_message>
fix bug bien ban
</commit_message>
<xml_diff>
--- a/IMS/wwwroot/Report/Template2.docx
+++ b/IMS/wwwroot/Report/Template2.docx
@@ -372,7 +372,7 @@
       </w:r>
       <w:proofErr w:type="spellEnd"/>
       <w:r>
-        <w:t xml:space="preserve"> __Location_</w:t>
+        <w:t xml:space="preserve"> __Location__</w:t>
       </w:r>
       <w:proofErr w:type="gramStart"/>
       <w:r>
@@ -480,15 +480,15 @@
         <w:t xml:space="preserve"> ) :</w:t>
       </w:r>
       <w:r>
-        <w:t xml:space="preserve"> __</w:t>
-      </w:r>
-      <w:proofErr w:type="spellStart"/>
-      <w:r>
-        <w:t>CompanyName</w:t>
-      </w:r>
-      <w:proofErr w:type="spellEnd"/>
-      <w:r>
-        <w:t>__</w:t>
+        <w:t xml:space="preserve"> </w:t>
+      </w:r>
+      <w:proofErr w:type="spellStart"/>
+      <w:r>
+        <w:t>__CompanyName__</w:t>
+      </w:r>
+      <w:proofErr w:type="spellEnd"/>
+      <w:r>
+        <w:t/>
       </w:r>
       <w:r>
         <w:tab/>
@@ -528,15 +528,15 @@
       </w:r>
       <w:proofErr w:type="gramEnd"/>
       <w:r>
-        <w:t xml:space="preserve"> __</w:t>
-      </w:r>
-      <w:proofErr w:type="spellStart"/>
-      <w:r>
-        <w:t>CustomerName</w:t>
-      </w:r>
-      <w:proofErr w:type="spellEnd"/>
-      <w:r>
-        <w:t>__</w:t>
+        <w:t xml:space="preserve"> </w:t>
+      </w:r>
+      <w:proofErr w:type="spellStart"/>
+      <w:r>
+        <w:t>__CustomerName__</w:t>
+      </w:r>
+      <w:proofErr w:type="spellEnd"/>
+      <w:r>
+        <w:t/>
       </w:r>
       <w:r>
         <w:tab/>
@@ -573,15 +573,15 @@
         <w:t xml:space="preserve">   </w:t>
       </w:r>
       <w:r>
-        <w:t>__</w:t>
-      </w:r>
-      <w:proofErr w:type="spellStart"/>
-      <w:r>
-        <w:t>CustomerPosition</w:t>
-      </w:r>
-      <w:proofErr w:type="spellEnd"/>
-      <w:r>
-        <w:t>__</w:t>
+        <w:t/>
+      </w:r>
+      <w:proofErr w:type="spellStart"/>
+      <w:r>
+        <w:t>__CustomerPosition__</w:t>
+      </w:r>
+      <w:proofErr w:type="spellEnd"/>
+      <w:r>
+        <w:t/>
       </w:r>
       <w:r>
         <w:tab/>
@@ -667,15 +667,15 @@
         <w:t xml:space="preserve">  </w:t>
       </w:r>
       <w:r>
-        <w:t>__</w:t>
-      </w:r>
-      <w:proofErr w:type="spellStart"/>
-      <w:r>
-        <w:t>PhoneNumber</w:t>
-      </w:r>
-      <w:proofErr w:type="spellEnd"/>
-      <w:r>
-        <w:t>__</w:t>
+        <w:t/>
+      </w:r>
+      <w:proofErr w:type="spellStart"/>
+      <w:r>
+        <w:t>__PhoneNumber__</w:t>
+      </w:r>
+      <w:proofErr w:type="spellEnd"/>
+      <w:r>
+        <w:t/>
       </w:r>
       <w:r>
         <w:tab/>
@@ -795,15 +795,15 @@
         <w:t xml:space="preserve"> </w:t>
       </w:r>
       <w:r>
-        <w:t>__</w:t>
-      </w:r>
-      <w:proofErr w:type="spellStart"/>
-      <w:r>
-        <w:t>QTName</w:t>
-      </w:r>
-      <w:proofErr w:type="spellEnd"/>
-      <w:r>
-        <w:t>__</w:t>
+        <w:t/>
+      </w:r>
+      <w:proofErr w:type="spellStart"/>
+      <w:r>
+        <w:t>__QTName__</w:t>
+      </w:r>
+      <w:proofErr w:type="spellEnd"/>
+      <w:r>
+        <w:t/>
       </w:r>
       <w:r>
         <w:tab/>
@@ -1460,15 +1460,15 @@
         <w:tab/>
       </w:r>
       <w:r>
-        <w:t>__</w:t>
-      </w:r>
-      <w:proofErr w:type="spellStart"/>
-      <w:r>
-        <w:t>DeviceCondition</w:t>
-      </w:r>
-      <w:proofErr w:type="spellEnd"/>
-      <w:r>
-        <w:t>__</w:t>
+        <w:t/>
+      </w:r>
+      <w:proofErr w:type="spellStart"/>
+      <w:r>
+        <w:t>__DeviceCondition__</w:t>
+      </w:r>
+      <w:proofErr w:type="spellEnd"/>
+      <w:r>
+        <w:t/>
       </w:r>
       <w:r>
         <w:tab/>
@@ -1764,18 +1764,18 @@
         <w:ind w:left="990"/>
       </w:pPr>
       <w:r>
-        <w:t>__</w:t>
-      </w:r>
-      <w:proofErr w:type="spellStart"/>
-      <w:r>
-        <w:t>QTNameS</w:t>
+        <w:t/>
+      </w:r>
+      <w:proofErr w:type="spellStart"/>
+      <w:r>
+        <w:t>__QTNameSignature__</w:t>
       </w:r>
       <w:r>
         <w:t>ignature</w:t>
       </w:r>
       <w:proofErr w:type="spellEnd"/>
       <w:r>
-        <w:t>__</w:t>
+        <w:t/>
       </w:r>
     </w:p>
     <w:p>

</xml_diff>